<commit_message>
AWS Cloud Formation : Nested Stacks
</commit_message>
<xml_diff>
--- a/AWS Cloud Formation.docx
+++ b/AWS Cloud Formation.docx
@@ -1938,8 +1938,6 @@
       <w:r>
         <w:t>configuration,</w:t>
       </w:r>
-      <w:bookmarkStart w:id="0" w:name="_GoBack"/>
-      <w:bookmarkEnd w:id="0"/>
       <w:r>
         <w:t xml:space="preserve"> the dashboard looks like below.</w:t>
       </w:r>
@@ -2353,7 +2351,200 @@
         </w:drawing>
       </w:r>
     </w:p>
-    <w:p/>
+    <w:p>
+      <w:r>
+        <w:br/>
+      </w:r>
+      <w:r>
+        <w:rPr>
+          <w:sz w:val="28"/>
+          <w:szCs w:val="28"/>
+          <w:highlight w:val="yellow"/>
+        </w:rPr>
+        <w:t>5. Cloud Formation Nested Stacks.</w:t>
+      </w:r>
+      <w:r>
+        <w:rPr>
+          <w:sz w:val="28"/>
+          <w:szCs w:val="28"/>
+        </w:rPr>
+        <w:br/>
+      </w:r>
+      <w:r>
+        <w:rPr>
+          <w:sz w:val="28"/>
+          <w:szCs w:val="28"/>
+        </w:rPr>
+        <w:br/>
+      </w:r>
+      <w:r>
+        <w:rPr>
+          <w:sz w:val="24"/>
+          <w:szCs w:val="24"/>
+        </w:rPr>
+        <w:t xml:space="preserve">They are </w:t>
+      </w:r>
+      <w:r>
+        <w:rPr>
+          <w:sz w:val="24"/>
+          <w:szCs w:val="24"/>
+        </w:rPr>
+        <w:t>stacks that create other stacks within cloud formation.</w:t>
+      </w:r>
+      <w:r>
+        <w:rPr>
+          <w:sz w:val="24"/>
+          <w:szCs w:val="24"/>
+        </w:rPr>
+        <w:br/>
+        <w:t>They allow you to re-use your cloud formation code</w:t>
+      </w:r>
+      <w:r>
+        <w:rPr>
+          <w:sz w:val="24"/>
+          <w:szCs w:val="24"/>
+        </w:rPr>
+        <w:t xml:space="preserve"> for common use cases.</w:t>
+      </w:r>
+      <w:r>
+        <w:rPr>
+          <w:sz w:val="24"/>
+          <w:szCs w:val="24"/>
+        </w:rPr>
+        <w:br/>
+      </w:r>
+      <w:r>
+        <w:rPr>
+          <w:sz w:val="24"/>
+          <w:szCs w:val="24"/>
+        </w:rPr>
+        <w:br/>
+        <w:t>For example a standard configuration for your load balancer / web server / application server.</w:t>
+      </w:r>
+      <w:r>
+        <w:rPr>
+          <w:sz w:val="24"/>
+          <w:szCs w:val="24"/>
+        </w:rPr>
+        <w:br/>
+      </w:r>
+      <w:r>
+        <w:rPr>
+          <w:sz w:val="24"/>
+          <w:szCs w:val="24"/>
+        </w:rPr>
+        <w:lastRenderedPageBreak/>
+        <w:br/>
+        <w:t>We can store re-usable code with in one cloud formation template and reference it from another cloud formation template.</w:t>
+      </w:r>
+      <w:r>
+        <w:rPr>
+          <w:sz w:val="24"/>
+          <w:szCs w:val="24"/>
+        </w:rPr>
+        <w:t xml:space="preserve"> </w:t>
+      </w:r>
+      <w:r>
+        <w:rPr>
+          <w:sz w:val="24"/>
+          <w:szCs w:val="24"/>
+        </w:rPr>
+        <w:br/>
+      </w:r>
+      <w:r>
+        <w:rPr>
+          <w:sz w:val="24"/>
+          <w:szCs w:val="24"/>
+        </w:rPr>
+        <w:br/>
+        <w:t>Nested stacks are to be declared within the ‘Resources’ section of the template.</w:t>
+      </w:r>
+      <w:r>
+        <w:rPr>
+          <w:sz w:val="24"/>
+          <w:szCs w:val="24"/>
+        </w:rPr>
+        <w:br/>
+        <w:t>It has to be of type AWS::CloudFormation::Stack</w:t>
+      </w:r>
+      <w:r>
+        <w:rPr>
+          <w:sz w:val="24"/>
+          <w:szCs w:val="24"/>
+        </w:rPr>
+        <w:br/>
+        <w:t>There a few supported properties for this type.</w:t>
+      </w:r>
+      <w:r>
+        <w:rPr>
+          <w:sz w:val="24"/>
+          <w:szCs w:val="24"/>
+        </w:rPr>
+        <w:br/>
+        <w:t xml:space="preserve">NotificationARNs </w:t>
+      </w:r>
+      <w:r>
+        <w:rPr>
+          <w:sz w:val="24"/>
+          <w:szCs w:val="24"/>
+        </w:rPr>
+        <w:t xml:space="preserve">: </w:t>
+      </w:r>
+      <w:r>
+        <w:rPr>
+          <w:sz w:val="24"/>
+          <w:szCs w:val="24"/>
+        </w:rPr>
+        <w:t>existing SNS topic.</w:t>
+      </w:r>
+      <w:r>
+        <w:rPr>
+          <w:sz w:val="24"/>
+          <w:szCs w:val="24"/>
+        </w:rPr>
+        <w:br/>
+        <w:t>Parameters : parameters that you want to pass to cloud formation when the nested stack is created.</w:t>
+      </w:r>
+      <w:r>
+        <w:rPr>
+          <w:sz w:val="24"/>
+          <w:szCs w:val="24"/>
+        </w:rPr>
+        <w:br/>
+        <w:t>TemplateURL : url of the template which specifies the nested stack you want to create.</w:t>
+      </w:r>
+      <w:r>
+        <w:rPr>
+          <w:sz w:val="24"/>
+          <w:szCs w:val="24"/>
+        </w:rPr>
+        <w:t xml:space="preserve"> S3 link.</w:t>
+      </w:r>
+      <w:r>
+        <w:rPr>
+          <w:sz w:val="24"/>
+          <w:szCs w:val="24"/>
+        </w:rPr>
+        <w:br/>
+        <w:t>TimeoutInMinutes : default – no timeout.</w:t>
+      </w:r>
+      <w:bookmarkStart w:id="0" w:name="_GoBack"/>
+      <w:bookmarkEnd w:id="0"/>
+      <w:r>
+        <w:rPr>
+          <w:sz w:val="24"/>
+          <w:szCs w:val="24"/>
+        </w:rPr>
+        <w:br/>
+      </w:r>
+      <w:r>
+        <w:rPr>
+          <w:sz w:val="24"/>
+          <w:szCs w:val="24"/>
+        </w:rPr>
+        <w:br/>
+      </w:r>
+    </w:p>
     <w:p/>
     <w:p/>
     <w:p/>
@@ -2490,6 +2681,7 @@
     <w:lsdException w:name="HTML Sample" w:semiHidden="1" w:unhideWhenUsed="1"/>
     <w:lsdException w:name="HTML Typewriter" w:semiHidden="1" w:unhideWhenUsed="1"/>
     <w:lsdException w:name="HTML Variable" w:semiHidden="1" w:unhideWhenUsed="1"/>
+    <w:lsdException w:name="Normal Table" w:semiHidden="1" w:unhideWhenUsed="1"/>
     <w:lsdException w:name="annotation subject" w:semiHidden="1" w:unhideWhenUsed="1"/>
     <w:lsdException w:name="No List" w:semiHidden="1" w:unhideWhenUsed="1"/>
     <w:lsdException w:name="Outline List 1" w:semiHidden="1" w:unhideWhenUsed="1"/>
@@ -2535,9 +2727,11 @@
     <w:lsdException w:name="Table Subtle 1" w:semiHidden="1" w:unhideWhenUsed="1"/>
     <w:lsdException w:name="Table Subtle 2" w:semiHidden="1" w:unhideWhenUsed="1"/>
     <w:lsdException w:name="Table Web 1" w:semiHidden="1" w:unhideWhenUsed="1"/>
+    <w:lsdException w:name="Table Web 2" w:semiHidden="1" w:unhideWhenUsed="1"/>
     <w:lsdException w:name="Table Web 3" w:semiHidden="1" w:unhideWhenUsed="1"/>
     <w:lsdException w:name="Balloon Text" w:semiHidden="1" w:unhideWhenUsed="1"/>
     <w:lsdException w:name="Table Grid" w:uiPriority="39"/>
+    <w:lsdException w:name="Table Theme" w:semiHidden="1" w:unhideWhenUsed="1"/>
     <w:lsdException w:name="Placeholder Text" w:semiHidden="1"/>
     <w:lsdException w:name="No Spacing" w:uiPriority="1" w:qFormat="1"/>
     <w:lsdException w:name="Light Shading" w:uiPriority="60"/>

</xml_diff>